<commit_message>
More Doc to come
</commit_message>
<xml_diff>
--- a/ToDo/LearningList.docx
+++ b/ToDo/LearningList.docx
@@ -18,6 +18,465 @@
       <w:r>
         <w:t xml:space="preserve"> IaaS, PaaS, …</w:t>
       </w:r>
+    </w:p>
+    <w:p>
+      <w:pPr>
+        <w:pStyle w:val="Listenabsatz"/>
+        <w:numPr>
+          <w:ilvl w:val="0"/>
+          <w:numId w:val="2"/>
+        </w:numPr>
+        <w:pBdr>
+          <w:top w:val="single" w:sz="6" w:space="6" w:color="DCDCDE"/>
+          <w:left w:val="single" w:sz="6" w:space="9" w:color="DCDCDE"/>
+          <w:bottom w:val="single" w:sz="6" w:space="6" w:color="DCDCDE"/>
+          <w:right w:val="single" w:sz="6" w:space="9" w:color="DCDCDE"/>
+        </w:pBdr>
+        <w:shd w:val="clear" w:color="auto" w:fill="DCDCDE"/>
+        <w:tabs>
+          <w:tab w:val="left" w:pos="916"/>
+          <w:tab w:val="left" w:pos="1832"/>
+          <w:tab w:val="left" w:pos="2748"/>
+          <w:tab w:val="left" w:pos="3664"/>
+          <w:tab w:val="left" w:pos="4580"/>
+          <w:tab w:val="left" w:pos="5496"/>
+          <w:tab w:val="left" w:pos="6412"/>
+          <w:tab w:val="left" w:pos="7328"/>
+          <w:tab w:val="left" w:pos="8244"/>
+          <w:tab w:val="left" w:pos="9160"/>
+          <w:tab w:val="left" w:pos="10076"/>
+          <w:tab w:val="left" w:pos="10992"/>
+          <w:tab w:val="left" w:pos="11908"/>
+          <w:tab w:val="left" w:pos="12824"/>
+          <w:tab w:val="left" w:pos="13740"/>
+          <w:tab w:val="left" w:pos="14656"/>
+        </w:tabs>
+        <w:wordWrap w:val="0"/>
+        <w:spacing w:after="120"/>
+        <w:rPr>
+          <w:rFonts w:ascii="Consolas" w:eastAsia="Times New Roman" w:hAnsi="Consolas" w:cs="Consolas"/>
+          <w:color w:val="333238"/>
+          <w:sz w:val="16"/>
+          <w:szCs w:val="16"/>
+          <w:lang w:val="en-US" w:eastAsia="de-DE"/>
+        </w:rPr>
+      </w:pPr>
+      <w:r>
+        <w:rPr>
+          <w:rFonts w:ascii="Consolas" w:eastAsia="Times New Roman" w:hAnsi="Consolas" w:cs="Consolas"/>
+          <w:color w:val="333238"/>
+          <w:sz w:val="16"/>
+          <w:szCs w:val="16"/>
+          <w:lang w:val="en-US" w:eastAsia="de-DE"/>
+        </w:rPr>
+        <w:t xml:space="preserve">cd </w:t>
+      </w:r>
+      <w:proofErr w:type="spellStart"/>
+      <w:r>
+        <w:rPr>
+          <w:rFonts w:ascii="Consolas" w:eastAsia="Times New Roman" w:hAnsi="Consolas" w:cs="Consolas"/>
+          <w:color w:val="333238"/>
+          <w:sz w:val="16"/>
+          <w:szCs w:val="16"/>
+          <w:lang w:val="en-US" w:eastAsia="de-DE"/>
+        </w:rPr>
+        <w:t>existing_folder</w:t>
+      </w:r>
+      <w:proofErr w:type="spellEnd"/>
+    </w:p>
+    <w:p>
+      <w:pPr>
+        <w:pStyle w:val="Listenabsatz"/>
+        <w:numPr>
+          <w:ilvl w:val="0"/>
+          <w:numId w:val="2"/>
+        </w:numPr>
+        <w:pBdr>
+          <w:top w:val="single" w:sz="6" w:space="6" w:color="DCDCDE"/>
+          <w:left w:val="single" w:sz="6" w:space="9" w:color="DCDCDE"/>
+          <w:bottom w:val="single" w:sz="6" w:space="6" w:color="DCDCDE"/>
+          <w:right w:val="single" w:sz="6" w:space="9" w:color="DCDCDE"/>
+        </w:pBdr>
+        <w:shd w:val="clear" w:color="auto" w:fill="DCDCDE"/>
+        <w:tabs>
+          <w:tab w:val="left" w:pos="916"/>
+          <w:tab w:val="left" w:pos="1832"/>
+          <w:tab w:val="left" w:pos="2748"/>
+          <w:tab w:val="left" w:pos="3664"/>
+          <w:tab w:val="left" w:pos="4580"/>
+          <w:tab w:val="left" w:pos="5496"/>
+          <w:tab w:val="left" w:pos="6412"/>
+          <w:tab w:val="left" w:pos="7328"/>
+          <w:tab w:val="left" w:pos="8244"/>
+          <w:tab w:val="left" w:pos="9160"/>
+          <w:tab w:val="left" w:pos="10076"/>
+          <w:tab w:val="left" w:pos="10992"/>
+          <w:tab w:val="left" w:pos="11908"/>
+          <w:tab w:val="left" w:pos="12824"/>
+          <w:tab w:val="left" w:pos="13740"/>
+          <w:tab w:val="left" w:pos="14656"/>
+        </w:tabs>
+        <w:wordWrap w:val="0"/>
+        <w:spacing w:after="120"/>
+        <w:rPr>
+          <w:rFonts w:ascii="Consolas" w:eastAsia="Times New Roman" w:hAnsi="Consolas" w:cs="Consolas"/>
+          <w:color w:val="333238"/>
+          <w:sz w:val="16"/>
+          <w:szCs w:val="16"/>
+          <w:lang w:val="en-US" w:eastAsia="de-DE"/>
+        </w:rPr>
+      </w:pPr>
+      <w:r>
+        <w:rPr>
+          <w:rFonts w:ascii="Consolas" w:eastAsia="Times New Roman" w:hAnsi="Consolas" w:cs="Consolas"/>
+          <w:color w:val="333238"/>
+          <w:sz w:val="16"/>
+          <w:szCs w:val="16"/>
+          <w:lang w:val="en-US" w:eastAsia="de-DE"/>
+        </w:rPr>
+        <w:t xml:space="preserve">git </w:t>
+      </w:r>
+      <w:proofErr w:type="spellStart"/>
+      <w:r>
+        <w:rPr>
+          <w:rFonts w:ascii="Consolas" w:eastAsia="Times New Roman" w:hAnsi="Consolas" w:cs="Consolas"/>
+          <w:color w:val="333238"/>
+          <w:sz w:val="16"/>
+          <w:szCs w:val="16"/>
+          <w:lang w:val="en-US" w:eastAsia="de-DE"/>
+        </w:rPr>
+        <w:t>init</w:t>
+      </w:r>
+      <w:proofErr w:type="spellEnd"/>
+      <w:r>
+        <w:rPr>
+          <w:rFonts w:ascii="Consolas" w:eastAsia="Times New Roman" w:hAnsi="Consolas" w:cs="Consolas"/>
+          <w:color w:val="333238"/>
+          <w:sz w:val="16"/>
+          <w:szCs w:val="16"/>
+          <w:lang w:val="en-US" w:eastAsia="de-DE"/>
+        </w:rPr>
+        <w:t xml:space="preserve"> --initial-branch=main</w:t>
+      </w:r>
+    </w:p>
+    <w:p>
+      <w:pPr>
+        <w:pStyle w:val="Listenabsatz"/>
+        <w:numPr>
+          <w:ilvl w:val="0"/>
+          <w:numId w:val="2"/>
+        </w:numPr>
+        <w:pBdr>
+          <w:top w:val="single" w:sz="6" w:space="6" w:color="DCDCDE"/>
+          <w:left w:val="single" w:sz="6" w:space="9" w:color="DCDCDE"/>
+          <w:bottom w:val="single" w:sz="6" w:space="6" w:color="DCDCDE"/>
+          <w:right w:val="single" w:sz="6" w:space="9" w:color="DCDCDE"/>
+        </w:pBdr>
+        <w:shd w:val="clear" w:color="auto" w:fill="DCDCDE"/>
+        <w:tabs>
+          <w:tab w:val="left" w:pos="916"/>
+          <w:tab w:val="left" w:pos="1832"/>
+          <w:tab w:val="left" w:pos="2748"/>
+          <w:tab w:val="left" w:pos="3664"/>
+          <w:tab w:val="left" w:pos="4580"/>
+          <w:tab w:val="left" w:pos="5496"/>
+          <w:tab w:val="left" w:pos="6412"/>
+          <w:tab w:val="left" w:pos="7328"/>
+          <w:tab w:val="left" w:pos="8244"/>
+          <w:tab w:val="left" w:pos="9160"/>
+          <w:tab w:val="left" w:pos="10076"/>
+          <w:tab w:val="left" w:pos="10992"/>
+          <w:tab w:val="left" w:pos="11908"/>
+          <w:tab w:val="left" w:pos="12824"/>
+          <w:tab w:val="left" w:pos="13740"/>
+          <w:tab w:val="left" w:pos="14656"/>
+        </w:tabs>
+        <w:wordWrap w:val="0"/>
+        <w:spacing w:after="120"/>
+        <w:rPr>
+          <w:rFonts w:ascii="Consolas" w:eastAsia="Times New Roman" w:hAnsi="Consolas" w:cs="Consolas"/>
+          <w:color w:val="333238"/>
+          <w:sz w:val="16"/>
+          <w:szCs w:val="16"/>
+          <w:lang w:eastAsia="de-DE"/>
+        </w:rPr>
+      </w:pPr>
+      <w:proofErr w:type="spellStart"/>
+      <w:r>
+        <w:rPr>
+          <w:rFonts w:ascii="Consolas" w:eastAsia="Times New Roman" w:hAnsi="Consolas" w:cs="Consolas"/>
+          <w:color w:val="333238"/>
+          <w:sz w:val="16"/>
+          <w:szCs w:val="16"/>
+          <w:lang w:eastAsia="de-DE"/>
+        </w:rPr>
+        <w:t>git</w:t>
+      </w:r>
+      <w:proofErr w:type="spellEnd"/>
+      <w:r>
+        <w:rPr>
+          <w:rFonts w:ascii="Consolas" w:eastAsia="Times New Roman" w:hAnsi="Consolas" w:cs="Consolas"/>
+          <w:color w:val="333238"/>
+          <w:sz w:val="16"/>
+          <w:szCs w:val="16"/>
+          <w:lang w:eastAsia="de-DE"/>
+        </w:rPr>
+        <w:t xml:space="preserve"> remote </w:t>
+      </w:r>
+      <w:proofErr w:type="spellStart"/>
+      <w:r>
+        <w:rPr>
+          <w:rFonts w:ascii="Consolas" w:eastAsia="Times New Roman" w:hAnsi="Consolas" w:cs="Consolas"/>
+          <w:color w:val="333238"/>
+          <w:sz w:val="16"/>
+          <w:szCs w:val="16"/>
+          <w:lang w:eastAsia="de-DE"/>
+        </w:rPr>
+        <w:t>add</w:t>
+      </w:r>
+      <w:proofErr w:type="spellEnd"/>
+      <w:r>
+        <w:rPr>
+          <w:rFonts w:ascii="Consolas" w:eastAsia="Times New Roman" w:hAnsi="Consolas" w:cs="Consolas"/>
+          <w:color w:val="333238"/>
+          <w:sz w:val="16"/>
+          <w:szCs w:val="16"/>
+          <w:lang w:eastAsia="de-DE"/>
+        </w:rPr>
+        <w:t xml:space="preserve"> </w:t>
+      </w:r>
+      <w:proofErr w:type="spellStart"/>
+      <w:r>
+        <w:rPr>
+          <w:rFonts w:ascii="Consolas" w:eastAsia="Times New Roman" w:hAnsi="Consolas" w:cs="Consolas"/>
+          <w:color w:val="333238"/>
+          <w:sz w:val="16"/>
+          <w:szCs w:val="16"/>
+          <w:lang w:eastAsia="de-DE"/>
+        </w:rPr>
+        <w:t>origin</w:t>
+      </w:r>
+      <w:proofErr w:type="spellEnd"/>
+      <w:r>
+        <w:rPr>
+          <w:rFonts w:ascii="Consolas" w:eastAsia="Times New Roman" w:hAnsi="Consolas" w:cs="Consolas"/>
+          <w:color w:val="333238"/>
+          <w:sz w:val="16"/>
+          <w:szCs w:val="16"/>
+          <w:lang w:eastAsia="de-DE"/>
+        </w:rPr>
+        <w:t xml:space="preserve"> PFAD_ZU_DEINEM_GITLAB_REPO</w:t>
+      </w:r>
+    </w:p>
+    <w:p>
+      <w:pPr>
+        <w:pStyle w:val="Listenabsatz"/>
+        <w:numPr>
+          <w:ilvl w:val="0"/>
+          <w:numId w:val="2"/>
+        </w:numPr>
+        <w:pBdr>
+          <w:top w:val="single" w:sz="6" w:space="6" w:color="DCDCDE"/>
+          <w:left w:val="single" w:sz="6" w:space="9" w:color="DCDCDE"/>
+          <w:bottom w:val="single" w:sz="6" w:space="6" w:color="DCDCDE"/>
+          <w:right w:val="single" w:sz="6" w:space="9" w:color="DCDCDE"/>
+        </w:pBdr>
+        <w:shd w:val="clear" w:color="auto" w:fill="DCDCDE"/>
+        <w:tabs>
+          <w:tab w:val="left" w:pos="916"/>
+          <w:tab w:val="left" w:pos="1832"/>
+          <w:tab w:val="left" w:pos="2748"/>
+          <w:tab w:val="left" w:pos="3664"/>
+          <w:tab w:val="left" w:pos="4580"/>
+          <w:tab w:val="left" w:pos="5496"/>
+          <w:tab w:val="left" w:pos="6412"/>
+          <w:tab w:val="left" w:pos="7328"/>
+          <w:tab w:val="left" w:pos="8244"/>
+          <w:tab w:val="left" w:pos="9160"/>
+          <w:tab w:val="left" w:pos="10076"/>
+          <w:tab w:val="left" w:pos="10992"/>
+          <w:tab w:val="left" w:pos="11908"/>
+          <w:tab w:val="left" w:pos="12824"/>
+          <w:tab w:val="left" w:pos="13740"/>
+          <w:tab w:val="left" w:pos="14656"/>
+        </w:tabs>
+        <w:wordWrap w:val="0"/>
+        <w:spacing w:after="120"/>
+        <w:rPr>
+          <w:rFonts w:ascii="Consolas" w:eastAsia="Times New Roman" w:hAnsi="Consolas" w:cs="Consolas"/>
+          <w:color w:val="333238"/>
+          <w:sz w:val="16"/>
+          <w:szCs w:val="16"/>
+          <w:lang w:val="en-US" w:eastAsia="de-DE"/>
+        </w:rPr>
+      </w:pPr>
+      <w:r>
+        <w:rPr>
+          <w:rFonts w:ascii="Consolas" w:eastAsia="Times New Roman" w:hAnsi="Consolas" w:cs="Consolas"/>
+          <w:color w:val="333238"/>
+          <w:sz w:val="16"/>
+          <w:szCs w:val="16"/>
+          <w:lang w:val="en-US" w:eastAsia="de-DE"/>
+        </w:rPr>
+        <w:t>git add .</w:t>
+      </w:r>
+    </w:p>
+    <w:p>
+      <w:pPr>
+        <w:pStyle w:val="Listenabsatz"/>
+        <w:numPr>
+          <w:ilvl w:val="0"/>
+          <w:numId w:val="2"/>
+        </w:numPr>
+        <w:pBdr>
+          <w:top w:val="single" w:sz="6" w:space="6" w:color="DCDCDE"/>
+          <w:left w:val="single" w:sz="6" w:space="9" w:color="DCDCDE"/>
+          <w:bottom w:val="single" w:sz="6" w:space="6" w:color="DCDCDE"/>
+          <w:right w:val="single" w:sz="6" w:space="9" w:color="DCDCDE"/>
+        </w:pBdr>
+        <w:shd w:val="clear" w:color="auto" w:fill="DCDCDE"/>
+        <w:tabs>
+          <w:tab w:val="left" w:pos="916"/>
+          <w:tab w:val="left" w:pos="1832"/>
+          <w:tab w:val="left" w:pos="2748"/>
+          <w:tab w:val="left" w:pos="3664"/>
+          <w:tab w:val="left" w:pos="4580"/>
+          <w:tab w:val="left" w:pos="5496"/>
+          <w:tab w:val="left" w:pos="6412"/>
+          <w:tab w:val="left" w:pos="7328"/>
+          <w:tab w:val="left" w:pos="8244"/>
+          <w:tab w:val="left" w:pos="9160"/>
+          <w:tab w:val="left" w:pos="10076"/>
+          <w:tab w:val="left" w:pos="10992"/>
+          <w:tab w:val="left" w:pos="11908"/>
+          <w:tab w:val="left" w:pos="12824"/>
+          <w:tab w:val="left" w:pos="13740"/>
+          <w:tab w:val="left" w:pos="14656"/>
+        </w:tabs>
+        <w:wordWrap w:val="0"/>
+        <w:spacing w:after="120"/>
+        <w:rPr>
+          <w:rFonts w:ascii="Consolas" w:eastAsia="Times New Roman" w:hAnsi="Consolas" w:cs="Consolas"/>
+          <w:color w:val="333238"/>
+          <w:sz w:val="16"/>
+          <w:szCs w:val="16"/>
+          <w:lang w:val="en-US" w:eastAsia="de-DE"/>
+        </w:rPr>
+      </w:pPr>
+      <w:r>
+        <w:rPr>
+          <w:rFonts w:ascii="Consolas" w:eastAsia="Times New Roman" w:hAnsi="Consolas" w:cs="Consolas"/>
+          <w:color w:val="333238"/>
+          <w:sz w:val="16"/>
+          <w:szCs w:val="16"/>
+          <w:lang w:val="en-US" w:eastAsia="de-DE"/>
+        </w:rPr>
+        <w:t>git commit -m "Initial commit"</w:t>
+      </w:r>
+    </w:p>
+    <w:p>
+      <w:pPr>
+        <w:pStyle w:val="Listenabsatz"/>
+        <w:numPr>
+          <w:ilvl w:val="0"/>
+          <w:numId w:val="2"/>
+        </w:numPr>
+        <w:pBdr>
+          <w:top w:val="single" w:sz="6" w:space="6" w:color="DCDCDE"/>
+          <w:left w:val="single" w:sz="6" w:space="9" w:color="DCDCDE"/>
+          <w:bottom w:val="single" w:sz="6" w:space="6" w:color="DCDCDE"/>
+          <w:right w:val="single" w:sz="6" w:space="9" w:color="DCDCDE"/>
+        </w:pBdr>
+        <w:shd w:val="clear" w:color="auto" w:fill="DCDCDE"/>
+        <w:tabs>
+          <w:tab w:val="left" w:pos="916"/>
+          <w:tab w:val="left" w:pos="1832"/>
+          <w:tab w:val="left" w:pos="2748"/>
+          <w:tab w:val="left" w:pos="3664"/>
+          <w:tab w:val="left" w:pos="4580"/>
+          <w:tab w:val="left" w:pos="5496"/>
+          <w:tab w:val="left" w:pos="6412"/>
+          <w:tab w:val="left" w:pos="7328"/>
+          <w:tab w:val="left" w:pos="8244"/>
+          <w:tab w:val="left" w:pos="9160"/>
+          <w:tab w:val="left" w:pos="10076"/>
+          <w:tab w:val="left" w:pos="10992"/>
+          <w:tab w:val="left" w:pos="11908"/>
+          <w:tab w:val="left" w:pos="12824"/>
+          <w:tab w:val="left" w:pos="13740"/>
+          <w:tab w:val="left" w:pos="14656"/>
+        </w:tabs>
+        <w:wordWrap w:val="0"/>
+        <w:spacing w:after="120"/>
+        <w:rPr>
+          <w:rFonts w:ascii="Consolas" w:eastAsia="Times New Roman" w:hAnsi="Consolas" w:cs="Consolas"/>
+          <w:color w:val="333238"/>
+          <w:sz w:val="16"/>
+          <w:szCs w:val="16"/>
+          <w:lang w:eastAsia="de-DE"/>
+        </w:rPr>
+      </w:pPr>
+      <w:proofErr w:type="spellStart"/>
+      <w:r>
+        <w:rPr>
+          <w:rFonts w:ascii="Consolas" w:eastAsia="Times New Roman" w:hAnsi="Consolas" w:cs="Consolas"/>
+          <w:color w:val="333238"/>
+          <w:sz w:val="16"/>
+          <w:szCs w:val="16"/>
+          <w:lang w:eastAsia="de-DE"/>
+        </w:rPr>
+        <w:t>git</w:t>
+      </w:r>
+      <w:proofErr w:type="spellEnd"/>
+      <w:r>
+        <w:rPr>
+          <w:rFonts w:ascii="Consolas" w:eastAsia="Times New Roman" w:hAnsi="Consolas" w:cs="Consolas"/>
+          <w:color w:val="333238"/>
+          <w:sz w:val="16"/>
+          <w:szCs w:val="16"/>
+          <w:lang w:eastAsia="de-DE"/>
+        </w:rPr>
+        <w:t xml:space="preserve"> push -u </w:t>
+      </w:r>
+      <w:proofErr w:type="spellStart"/>
+      <w:r>
+        <w:rPr>
+          <w:rFonts w:ascii="Consolas" w:eastAsia="Times New Roman" w:hAnsi="Consolas" w:cs="Consolas"/>
+          <w:color w:val="333238"/>
+          <w:sz w:val="16"/>
+          <w:szCs w:val="16"/>
+          <w:lang w:eastAsia="de-DE"/>
+        </w:rPr>
+        <w:t>origin</w:t>
+      </w:r>
+      <w:proofErr w:type="spellEnd"/>
+      <w:r>
+        <w:rPr>
+          <w:rFonts w:ascii="Consolas" w:eastAsia="Times New Roman" w:hAnsi="Consolas" w:cs="Consolas"/>
+          <w:color w:val="333238"/>
+          <w:sz w:val="16"/>
+          <w:szCs w:val="16"/>
+          <w:lang w:eastAsia="de-DE"/>
+        </w:rPr>
+        <w:t xml:space="preserve"> </w:t>
+      </w:r>
+      <w:proofErr w:type="spellStart"/>
+      <w:r>
+        <w:rPr>
+          <w:rFonts w:ascii="Consolas" w:eastAsia="Times New Roman" w:hAnsi="Consolas" w:cs="Consolas"/>
+          <w:color w:val="333238"/>
+          <w:sz w:val="16"/>
+          <w:szCs w:val="16"/>
+          <w:lang w:eastAsia="de-DE"/>
+        </w:rPr>
+        <w:t>main</w:t>
+      </w:r>
+      <w:proofErr w:type="spellEnd"/>
+    </w:p>
+    <w:p>
+      <w:pPr>
+        <w:ind w:left="720"/>
+      </w:pPr>
     </w:p>
     <w:p>
       <w:pPr>
@@ -1000,7 +1459,6 @@
   <w:style w:type="character" w:default="1" w:styleId="Absatz-Standardschriftart">
     <w:name w:val="Default Paragraph Font"/>
     <w:uiPriority w:val="1"/>
-    <w:semiHidden/>
     <w:unhideWhenUsed/>
   </w:style>
   <w:style w:type="table" w:default="1" w:styleId="NormaleTabelle">
@@ -1081,6 +1539,23 @@
       <w:color w:val="2F5496" w:themeColor="accent1" w:themeShade="BF"/>
       <w:sz w:val="32"/>
       <w:szCs w:val="32"/>
+    </w:rPr>
+  </w:style>
+  <w:style w:type="paragraph" w:styleId="StandardWeb">
+    <w:name w:val="Normal (Web)"/>
+    <w:basedOn w:val="Standard"/>
+    <w:uiPriority w:val="99"/>
+    <w:semiHidden/>
+    <w:unhideWhenUsed/>
+    <w:rsid w:val="001527C4"/>
+    <w:pPr>
+      <w:spacing w:before="100" w:beforeAutospacing="1" w:after="100" w:afterAutospacing="1" w:line="240" w:lineRule="auto"/>
+    </w:pPr>
+    <w:rPr>
+      <w:rFonts w:ascii="Times New Roman" w:eastAsia="Times New Roman" w:hAnsi="Times New Roman" w:cs="Times New Roman"/>
+      <w:sz w:val="24"/>
+      <w:szCs w:val="24"/>
+      <w:lang w:eastAsia="de-CH"/>
     </w:rPr>
   </w:style>
 </w:styles>

</xml_diff>